<commit_message>
the file with the lab work
</commit_message>
<xml_diff>
--- a/LR1.docx
+++ b/LR1.docx
@@ -191,17 +191,7 @@
           <w:sz w:val="28"/>
           <w:szCs w:val="28"/>
         </w:rPr>
-        <w:t xml:space="preserve"> научиться строить диаграммы, помогающие при разработке программного обеспечения, а также научиться работать с рисками. Различать их, отслеживать их и пы</w:t>
-      </w:r>
-      <w:bookmarkStart w:id="0" w:name="_GoBack"/>
-      <w:bookmarkEnd w:id="0"/>
-      <w:r>
-        <w:rPr>
-          <w:rFonts w:ascii="Times New Roman" w:hAnsi="Times New Roman" w:cs="Times New Roman"/>
-          <w:sz w:val="28"/>
-          <w:szCs w:val="28"/>
-        </w:rPr>
-        <w:t>таться предотвратить их появление или минимизировать урон от их появления.</w:t>
+        <w:t xml:space="preserve"> научиться строить диаграммы, помогающие при разработке программного обеспечения, а также научиться работать с рисками. Различать их, отслеживать их и пытаться предотвратить их появление или минимизировать урон от их появления.</w:t>
       </w:r>
     </w:p>
     <w:p>
@@ -1895,25 +1885,7 @@
           <w:sz w:val="28"/>
           <w:szCs w:val="28"/>
         </w:rPr>
-        <w:t xml:space="preserve">1. </w:t>
-      </w:r>
-      <w:proofErr w:type="gramStart"/>
-      <w:r>
-        <w:rPr>
-          <w:rFonts w:ascii="Times New Roman" w:hAnsi="Times New Roman" w:cs="Times New Roman"/>
-          <w:sz w:val="28"/>
-          <w:szCs w:val="28"/>
-        </w:rPr>
-        <w:t>Буч</w:t>
-      </w:r>
-      <w:proofErr w:type="gramEnd"/>
-      <w:r>
-        <w:rPr>
-          <w:rFonts w:ascii="Times New Roman" w:hAnsi="Times New Roman" w:cs="Times New Roman"/>
-          <w:sz w:val="28"/>
-          <w:szCs w:val="28"/>
-        </w:rPr>
-        <w:t xml:space="preserve"> Г., </w:t>
+        <w:t xml:space="preserve">1. Буч Г., </w:t>
       </w:r>
       <w:proofErr w:type="spellStart"/>
       <w:r>
@@ -1931,25 +1903,7 @@
           <w:sz w:val="28"/>
           <w:szCs w:val="28"/>
         </w:rPr>
-        <w:t xml:space="preserve"> Дж., Джекобсон А. Язык UML. Руководство пользователя. – </w:t>
-      </w:r>
-      <w:proofErr w:type="gramStart"/>
-      <w:r>
-        <w:rPr>
-          <w:rFonts w:ascii="Times New Roman" w:hAnsi="Times New Roman" w:cs="Times New Roman"/>
-          <w:sz w:val="28"/>
-          <w:szCs w:val="28"/>
-        </w:rPr>
-        <w:t>С-П</w:t>
-      </w:r>
-      <w:proofErr w:type="gramEnd"/>
-      <w:r>
-        <w:rPr>
-          <w:rFonts w:ascii="Times New Roman" w:hAnsi="Times New Roman" w:cs="Times New Roman"/>
-          <w:sz w:val="28"/>
-          <w:szCs w:val="28"/>
-        </w:rPr>
-        <w:t xml:space="preserve">.: Издательство «Питер», 2003. – 432 с. </w:t>
+        <w:t xml:space="preserve"> Дж., Джекобсон А. Язык UML. Руководство пользователя. – С-П.: Издательство «Питер», 2003. – 432 с. </w:t>
       </w:r>
     </w:p>
     <w:p>
@@ -2003,25 +1957,27 @@
           <w:sz w:val="28"/>
           <w:szCs w:val="28"/>
         </w:rPr>
-        <w:t>. Инженерия программного обеспечения, 6-е издание</w:t>
-      </w:r>
-      <w:proofErr w:type="gramStart"/>
-      <w:r>
-        <w:rPr>
-          <w:rFonts w:ascii="Times New Roman" w:hAnsi="Times New Roman" w:cs="Times New Roman"/>
-          <w:sz w:val="28"/>
-          <w:szCs w:val="28"/>
-        </w:rPr>
-        <w:t xml:space="preserve">. : </w:t>
-      </w:r>
-      <w:proofErr w:type="gramEnd"/>
-      <w:r>
-        <w:rPr>
-          <w:rFonts w:ascii="Times New Roman" w:hAnsi="Times New Roman" w:cs="Times New Roman"/>
-          <w:sz w:val="28"/>
-          <w:szCs w:val="28"/>
-        </w:rPr>
-        <w:t xml:space="preserve">Пер. с англ. – М.: Издательский дом ―Вильямс‖, 2002. – 624 с. 3. </w:t>
+        <w:t xml:space="preserve">. Инженерия программного обеспечения, 6-е издание. : Пер. с англ. – М.: Издательский дом ―Вильямс‖, 2002. – 624 с. </w:t>
+      </w:r>
+      <w:bookmarkStart w:id="0" w:name="_GoBack"/>
+      <w:bookmarkEnd w:id="0"/>
+    </w:p>
+    <w:p>
+      <w:pPr>
+        <w:ind w:firstLine="851"/>
+        <w:rPr>
+          <w:rFonts w:ascii="Times New Roman" w:hAnsi="Times New Roman" w:cs="Times New Roman"/>
+          <w:sz w:val="28"/>
+          <w:szCs w:val="28"/>
+        </w:rPr>
+      </w:pPr>
+      <w:r>
+        <w:rPr>
+          <w:rFonts w:ascii="Times New Roman" w:hAnsi="Times New Roman" w:cs="Times New Roman"/>
+          <w:sz w:val="28"/>
+          <w:szCs w:val="28"/>
+        </w:rPr>
+        <w:t xml:space="preserve">3. </w:t>
       </w:r>
       <w:proofErr w:type="spellStart"/>
       <w:r>

</xml_diff>